<commit_message>
industry setup session + programme updated + content update
</commit_message>
<xml_diff>
--- a/content/programme/curry-01.docx
+++ b/content/programme/curry-01.docx
@@ -25,7 +25,7 @@
           <w:szCs w:val="46"/>
           <w:rtl w:val="0"/>
         </w:rPr>
-        <w:t xml:space="preserve">DBpedia Keynote</w:t>
+        <w:t xml:space="preserve">Towards Foundation Models for Data Spaces</w:t>
       </w:r>
     </w:p>
     <w:p>
@@ -35,6 +35,13 @@
       </w:pPr>
       <w:bookmarkStart w:colFirst="0" w:colLast="0" w:name="_f16a8hfxtdfi" w:id="1"/>
       <w:bookmarkEnd w:id="1"/>
+      <w:r>
+        <w:rPr>
+          <w:rFonts w:ascii="Lato" w:cs="Lato" w:eastAsia="Lato" w:hAnsi="Lato"/>
+          <w:rtl w:val="0"/>
+        </w:rPr>
+        <w:t xml:space="preserve">DBpedia </w:t>
+      </w:r>
       <w:r>
         <w:rPr>
           <w:rFonts w:ascii="Lato" w:cs="Lato" w:eastAsia="Lato" w:hAnsi="Lato"/>

</xml_diff>